<commit_message>
Se pone fondo a formulario, se cambia organizacion de espacio de trabajo a frames, se crean campos de objeto social y fecha pago, funcionando ok
</commit_message>
<xml_diff>
--- a/template.docx
+++ b/template.docx
@@ -4,7 +4,7 @@
   <w:body>
     <w:p>
       <w:pPr>
-        <w:ind w:left="2832" w:hanging="708"/>
+        <w:ind w:left="3540" w:hanging="1416"/>
         <w:jc w:val="both"/>
         <w:rPr>
           <w:rFonts w:ascii="Arial" w:eastAsia="Arial" w:hAnsi="Arial" w:cs="Arial"/>
@@ -1672,6 +1672,7 @@
     </w:p>
     <w:p>
       <w:pPr>
+        <w:widowControl w:val="0"/>
         <w:pBdr>
           <w:top w:val="nil"/>
           <w:left w:val="nil"/>
@@ -1787,6 +1788,7 @@
     </w:p>
     <w:p>
       <w:pPr>
+        <w:widowControl w:val="0"/>
         <w:jc w:val="both"/>
         <w:rPr>
           <w:rFonts w:ascii="Arial" w:eastAsia="Arial" w:hAnsi="Arial" w:cs="Arial"/>
@@ -1803,6 +1805,7 @@
     </w:p>
     <w:p>
       <w:pPr>
+        <w:widowControl w:val="0"/>
         <w:jc w:val="both"/>
         <w:rPr>
           <w:rFonts w:ascii="Arial" w:eastAsia="Arial" w:hAnsi="Arial" w:cs="Arial"/>
@@ -1833,42 +1836,47 @@
     </w:p>
     <w:p>
       <w:pPr>
-        <w:jc w:val="both"/>
-        <w:rPr>
-          <w:rFonts w:ascii="Arial" w:eastAsia="Arial" w:hAnsi="Arial" w:cs="Arial"/>
-          <w:b/>
-        </w:rPr>
-      </w:pPr>
-    </w:p>
-    <w:p>
-      <w:pPr>
-        <w:jc w:val="both"/>
-        <w:rPr>
-          <w:rFonts w:ascii="Arial" w:eastAsia="Arial" w:hAnsi="Arial" w:cs="Arial"/>
-          <w:b/>
-        </w:rPr>
-      </w:pPr>
-    </w:p>
-    <w:p>
-      <w:pPr>
-        <w:jc w:val="both"/>
-        <w:rPr>
-          <w:rFonts w:ascii="Arial" w:eastAsia="Arial" w:hAnsi="Arial" w:cs="Arial"/>
-          <w:b/>
-        </w:rPr>
-      </w:pPr>
-    </w:p>
-    <w:p>
-      <w:pPr>
-        <w:jc w:val="both"/>
-        <w:rPr>
-          <w:rFonts w:ascii="Arial" w:eastAsia="Arial" w:hAnsi="Arial" w:cs="Arial"/>
-          <w:b/>
-        </w:rPr>
-      </w:pPr>
-    </w:p>
-    <w:p>
-      <w:pPr>
+        <w:widowControl w:val="0"/>
+        <w:jc w:val="both"/>
+        <w:rPr>
+          <w:rFonts w:ascii="Arial" w:eastAsia="Arial" w:hAnsi="Arial" w:cs="Arial"/>
+          <w:b/>
+        </w:rPr>
+      </w:pPr>
+    </w:p>
+    <w:p>
+      <w:pPr>
+        <w:widowControl w:val="0"/>
+        <w:jc w:val="both"/>
+        <w:rPr>
+          <w:rFonts w:ascii="Arial" w:eastAsia="Arial" w:hAnsi="Arial" w:cs="Arial"/>
+          <w:b/>
+        </w:rPr>
+      </w:pPr>
+    </w:p>
+    <w:p>
+      <w:pPr>
+        <w:widowControl w:val="0"/>
+        <w:jc w:val="both"/>
+        <w:rPr>
+          <w:rFonts w:ascii="Arial" w:eastAsia="Arial" w:hAnsi="Arial" w:cs="Arial"/>
+          <w:b/>
+        </w:rPr>
+      </w:pPr>
+    </w:p>
+    <w:p>
+      <w:pPr>
+        <w:widowControl w:val="0"/>
+        <w:jc w:val="both"/>
+        <w:rPr>
+          <w:rFonts w:ascii="Arial" w:eastAsia="Arial" w:hAnsi="Arial" w:cs="Arial"/>
+          <w:b/>
+        </w:rPr>
+      </w:pPr>
+    </w:p>
+    <w:p>
+      <w:pPr>
+        <w:widowControl w:val="0"/>
         <w:jc w:val="both"/>
         <w:rPr>
           <w:rFonts w:ascii="Arial" w:eastAsia="Arial" w:hAnsi="Arial" w:cs="Arial"/>
@@ -1897,6 +1905,12 @@
           <w:rFonts w:ascii="Arial" w:eastAsia="Arial" w:hAnsi="Arial" w:cs="Arial"/>
         </w:rPr>
         <w:t xml:space="preserve">, es una empresa cuyo objeto social consiste </w:t>
+      </w:r>
+      <w:r>
+        <w:rPr>
+          <w:rFonts w:ascii="Arial" w:eastAsia="Arial" w:hAnsi="Arial" w:cs="Arial"/>
+        </w:rPr>
+        <w:t xml:space="preserve">en </w:t>
       </w:r>
       <w:r>
         <w:rPr>
@@ -4123,23 +4137,7 @@
           <w:rFonts w:ascii="Arial" w:eastAsia="Arial" w:hAnsi="Arial" w:cs="Arial"/>
           <w:color w:val="000000"/>
         </w:rPr>
-        <w:t xml:space="preserve">El descanso en los </w:t>
-      </w:r>
-      <w:proofErr w:type="gramStart"/>
-      <w:r>
-        <w:rPr>
-          <w:rFonts w:ascii="Arial" w:eastAsia="Arial" w:hAnsi="Arial" w:cs="Arial"/>
-          <w:color w:val="000000"/>
-        </w:rPr>
-        <w:t>días domingos</w:t>
-      </w:r>
-      <w:proofErr w:type="gramEnd"/>
-      <w:r>
-        <w:rPr>
-          <w:rFonts w:ascii="Arial" w:eastAsia="Arial" w:hAnsi="Arial" w:cs="Arial"/>
-          <w:color w:val="000000"/>
-        </w:rPr>
-        <w:t xml:space="preserve"> y los demás días expresados en el artículo 24 de este reglamento tiene una duración mínima de 24 horas, salvo la excepción consagrada en el literal c del artículo 20 de la Ley 50 de 1990 (art.25, Ley 50 de 1990).</w:t>
+        <w:t>El descanso en los días domingos y los demás días expresados en el artículo 24 de este reglamento tiene una duración mínima de 24 horas, salvo la excepción consagrada en el literal c del artículo 20 de la Ley 50 de 1990 (art.25, Ley 50 de 1990).</w:t>
       </w:r>
     </w:p>
     <w:p>
@@ -4383,23 +4381,7 @@
           <w:rFonts w:ascii="Arial" w:hAnsi="Arial" w:cs="Arial"/>
           <w:color w:val="000000"/>
         </w:rPr>
-        <w:t xml:space="preserve">Por regla general las vacaciones no se compensan en dinero teniendo en cuenta que la prioridad es el descanso para el trabajador, no obstante, por solicitud </w:t>
-      </w:r>
-      <w:proofErr w:type="gramStart"/>
-      <w:r>
-        <w:rPr>
-          <w:rFonts w:ascii="Arial" w:hAnsi="Arial" w:cs="Arial"/>
-          <w:color w:val="000000"/>
-        </w:rPr>
-        <w:t>del mismo</w:t>
-      </w:r>
-      <w:proofErr w:type="gramEnd"/>
-      <w:r>
-        <w:rPr>
-          <w:rFonts w:ascii="Arial" w:hAnsi="Arial" w:cs="Arial"/>
-          <w:color w:val="000000"/>
-        </w:rPr>
-        <w:t>, se podrá compensar en dinero hasta la mitad de ellas</w:t>
+        <w:t>Por regla general las vacaciones no se compensan en dinero teniendo en cuenta que la prioridad es el descanso para el trabajador, no obstante, por solicitud del mismo, se podrá compensar en dinero hasta la mitad de ellas</w:t>
       </w:r>
       <w:r>
         <w:rPr>
@@ -4597,23 +4579,7 @@
           <w:rFonts w:ascii="Arial" w:eastAsia="Arial" w:hAnsi="Arial" w:cs="Arial"/>
           <w:color w:val="000000"/>
         </w:rPr>
-        <w:t xml:space="preserve">Todo empleador llevará un registro de vacaciones en el que se anotará la fecha de ingreso de cada Trabajador, fecha en que toma sus vacaciones, en que las termina y la remuneración de </w:t>
-      </w:r>
-      <w:proofErr w:type="gramStart"/>
-      <w:r>
-        <w:rPr>
-          <w:rFonts w:ascii="Arial" w:eastAsia="Arial" w:hAnsi="Arial" w:cs="Arial"/>
-          <w:color w:val="000000"/>
-        </w:rPr>
-        <w:t>las mismas</w:t>
-      </w:r>
-      <w:proofErr w:type="gramEnd"/>
-      <w:r>
-        <w:rPr>
-          <w:rFonts w:ascii="Arial" w:eastAsia="Arial" w:hAnsi="Arial" w:cs="Arial"/>
-          <w:color w:val="000000"/>
-        </w:rPr>
-        <w:t>.</w:t>
+        <w:t>Todo empleador llevará un registro de vacaciones en el que se anotará la fecha de ingreso de cada Trabajador, fecha en que toma sus vacaciones, en que las termina y la remuneración de las mismas.</w:t>
       </w:r>
     </w:p>
     <w:p>
@@ -5090,7 +5056,40 @@
           <w:b/>
           <w:color w:val="000000"/>
         </w:rPr>
-        <w:t>SALARIO MÍNIMO, LUGAR, DÍAS, HORAS DE PAGOS Y PERÍODOS QUE LO REGULAN</w:t>
+        <w:t xml:space="preserve">SALARIO MÍNIMO, LUGAR, DÍAS, HORAS </w:t>
+      </w:r>
+      <w:r>
+        <w:rPr>
+          <w:rFonts w:ascii="Arial" w:eastAsia="Arial" w:hAnsi="Arial" w:cs="Arial"/>
+          <w:b/>
+          <w:color w:val="000000"/>
+        </w:rPr>
+        <w:t>PERÍODOS DE PAGO QUINCENAL O MENSUAL SEGÚN EL CASO</w:t>
+      </w:r>
+    </w:p>
+    <w:p>
+      <w:pPr>
+        <w:pBdr>
+          <w:top w:val="nil"/>
+          <w:left w:val="nil"/>
+          <w:bottom w:val="nil"/>
+          <w:right w:val="nil"/>
+          <w:between w:val="nil"/>
+        </w:pBdr>
+        <w:jc w:val="center"/>
+        <w:rPr>
+          <w:rFonts w:ascii="Arial" w:eastAsia="Arial" w:hAnsi="Arial" w:cs="Arial"/>
+          <w:b/>
+          <w:color w:val="000000"/>
+        </w:rPr>
+      </w:pPr>
+      <w:r>
+        <w:rPr>
+          <w:rFonts w:ascii="Arial" w:eastAsia="Arial" w:hAnsi="Arial" w:cs="Arial"/>
+          <w:b/>
+          <w:color w:val="000000"/>
+        </w:rPr>
+        <w:t>S Y PERÍODOS QUE LO REGULAN</w:t>
       </w:r>
     </w:p>
     <w:p>
@@ -5219,7 +5218,6 @@
           <w:rFonts w:ascii="Arial" w:eastAsia="Arial" w:hAnsi="Arial" w:cs="Arial"/>
           <w:color w:val="000000"/>
         </w:rPr>
-        <w:lastRenderedPageBreak/>
         <w:t>No obstante lo dispuesto en los artículos 13,14,16, 21 y 340 del Código Sustantivo del trabajo y las normas concordantes en éstas, cuando el Trabajador devengue un salario ordinario superior a diez (10) salarios mínimos legales mensuales, valdrá la estipulación escrita de un salario que además de retribuir el trabajo ordinario compense de antemano el valor de prestaciones, recargos y beneficios tales como el correspondiente al trabajo nocturno, extraordinario o al dominical y festivo, el de primas legales, extralegales, las cesantías y sus intereses, subsidios y suministros en especie y en general, las que se incluyan en dicha estipulación, excepto las vacaciones.</w:t>
       </w:r>
     </w:p>
@@ -5627,6 +5625,73 @@
     </w:p>
     <w:p>
       <w:pPr>
+        <w:numPr>
+          <w:ilvl w:val="0"/>
+          <w:numId w:val="14"/>
+        </w:numPr>
+        <w:pBdr>
+          <w:top w:val="nil"/>
+          <w:left w:val="nil"/>
+          <w:bottom w:val="nil"/>
+          <w:right w:val="nil"/>
+          <w:between w:val="nil"/>
+        </w:pBdr>
+        <w:tabs>
+          <w:tab w:val="left" w:pos="360"/>
+        </w:tabs>
+        <w:spacing w:after="0" w:line="240" w:lineRule="auto"/>
+        <w:jc w:val="both"/>
+        <w:rPr>
+          <w:rFonts w:ascii="Arial" w:hAnsi="Arial" w:cs="Arial"/>
+          <w:color w:val="000000"/>
+        </w:rPr>
+      </w:pPr>
+      <w:r>
+        <w:rPr>
+          <w:rFonts w:ascii="Arial" w:eastAsia="Arial" w:hAnsi="Arial" w:cs="Arial"/>
+          <w:color w:val="000000"/>
+        </w:rPr>
+        <w:t>Las fechas de pago son</w:t>
+      </w:r>
+      <w:r>
+        <w:rPr>
+          <w:rFonts w:ascii="Arial" w:eastAsia="Arial" w:hAnsi="Arial" w:cs="Arial"/>
+          <w:color w:val="000000"/>
+        </w:rPr>
+        <w:t xml:space="preserve"> </w:t>
+      </w:r>
+      <w:r>
+        <w:rPr>
+          <w:rFonts w:ascii="Arial" w:eastAsia="Arial" w:hAnsi="Arial" w:cs="Arial"/>
+          <w:b/>
+          <w:color w:val="000000"/>
+        </w:rPr>
+        <w:t>|FECHA_PAGO|</w:t>
+      </w:r>
+    </w:p>
+    <w:p>
+      <w:pPr>
+        <w:pBdr>
+          <w:top w:val="nil"/>
+          <w:left w:val="nil"/>
+          <w:bottom w:val="nil"/>
+          <w:right w:val="nil"/>
+          <w:between w:val="nil"/>
+        </w:pBdr>
+        <w:tabs>
+          <w:tab w:val="left" w:pos="360"/>
+        </w:tabs>
+        <w:spacing w:after="0" w:line="240" w:lineRule="auto"/>
+        <w:ind w:left="360"/>
+        <w:jc w:val="both"/>
+        <w:rPr>
+          <w:rFonts w:ascii="Arial" w:hAnsi="Arial" w:cs="Arial"/>
+          <w:color w:val="000000"/>
+        </w:rPr>
+      </w:pPr>
+    </w:p>
+    <w:p>
+      <w:pPr>
         <w:jc w:val="both"/>
         <w:rPr>
           <w:rFonts w:ascii="Arial" w:eastAsia="Arial" w:hAnsi="Arial" w:cs="Arial"/>
@@ -5712,7 +5777,22 @@
           <w:rFonts w:ascii="Arial" w:eastAsia="Arial" w:hAnsi="Arial" w:cs="Arial"/>
           <w:color w:val="000000"/>
         </w:rPr>
-        <w:t>Es obligación del empleador velar por la salud, seguridad e higiene de los Trabajadores a su cargo, igualmente, es su obligación garantizar los recursos necesarios para implementar y ejecutar actividades permanentes en medicina preventiva y del trabajo, y de higiene y seguridad industrial, de conformidad con el Sistema de Gestión de Seguridad y Salud en el Trabajo, con el objeto de velar por la protección integral del Trabajador.</w:t>
+        <w:t>Es obligación</w:t>
+      </w:r>
+      <w:r>
+        <w:rPr>
+          <w:rFonts w:ascii="Arial" w:eastAsia="Arial" w:hAnsi="Arial" w:cs="Arial"/>
+          <w:b/>
+          <w:color w:val="000000"/>
+        </w:rPr>
+        <w:t xml:space="preserve"> </w:t>
+      </w:r>
+      <w:r>
+        <w:rPr>
+          <w:rFonts w:ascii="Arial" w:eastAsia="Arial" w:hAnsi="Arial" w:cs="Arial"/>
+          <w:color w:val="000000"/>
+        </w:rPr>
+        <w:t>del empleador velar por la salud, seguridad e higiene de los Trabajadores a su cargo, igualmente, es su obligación garantizar los recursos necesarios para implementar y ejecutar actividades permanentes en medicina preventiva y del trabajo, y de higiene y seguridad industrial, de conformidad con el Sistema de Gestión de Seguridad y Salud en el Trabajo, con el objeto de velar por la protección integral del Trabajador.</w:t>
       </w:r>
     </w:p>
     <w:p>
@@ -5828,7 +5908,15 @@
           <w:rFonts w:ascii="Arial" w:eastAsia="Arial" w:hAnsi="Arial" w:cs="Arial"/>
           <w:color w:val="000000"/>
         </w:rPr>
-        <w:t xml:space="preserve">en determinados casos. El Trabajador que sin justa causa se negase a someterse a los exámenes, instrucciones o tratamientos antes indicados, se verá expuesto a la suspensión del pago de las prestaciones económicas establecidas por parte de la EPS o ARL según el caso, y no será asumida por </w:t>
+        <w:t xml:space="preserve">en determinados casos. El Trabajador que sin justa causa se negase a someterse a los exámenes, instrucciones o tratamientos antes indicados, se verá expuesto a la suspensión del pago de las prestaciones económicas </w:t>
+      </w:r>
+      <w:r>
+        <w:rPr>
+          <w:rFonts w:ascii="Arial" w:eastAsia="Arial" w:hAnsi="Arial" w:cs="Arial"/>
+          <w:color w:val="000000"/>
+        </w:rPr>
+        <w:lastRenderedPageBreak/>
+        <w:t xml:space="preserve">establecidas por parte de la EPS o ARL según el caso, y no será asumida por </w:t>
       </w:r>
       <w:r>
         <w:rPr>
@@ -5875,257 +5963,256 @@
           <w:b/>
           <w:color w:val="000000"/>
         </w:rPr>
+        <w:t xml:space="preserve">Parágrafo: </w:t>
+      </w:r>
+      <w:r>
+        <w:rPr>
+          <w:rFonts w:ascii="Arial" w:eastAsia="Arial" w:hAnsi="Arial" w:cs="Arial"/>
+          <w:color w:val="000000"/>
+        </w:rPr>
+        <w:t xml:space="preserve">Se establece como una falta grave, el incumplimiento por parte del Trabajador de las instrucciones, reglamentos y determinaciones de prevención de riesgos, adoptados en forma general o específica, y que se encuentren dentro del Sistema de Gestión de Seguridad y Salud en el Trabajo de </w:t>
+      </w:r>
+      <w:r>
+        <w:rPr>
+          <w:rFonts w:ascii="Arial" w:eastAsia="Arial" w:hAnsi="Arial" w:cs="Arial"/>
+          <w:b/>
+          <w:color w:val="000000"/>
+        </w:rPr>
+        <w:t>|NOMBRE|</w:t>
+      </w:r>
+    </w:p>
+    <w:p>
+      <w:pPr>
+        <w:pBdr>
+          <w:top w:val="nil"/>
+          <w:left w:val="nil"/>
+          <w:bottom w:val="nil"/>
+          <w:right w:val="nil"/>
+          <w:between w:val="nil"/>
+        </w:pBdr>
+        <w:jc w:val="both"/>
+        <w:rPr>
+          <w:rFonts w:ascii="Arial" w:eastAsia="Arial" w:hAnsi="Arial" w:cs="Arial"/>
+          <w:color w:val="000000"/>
+        </w:rPr>
+      </w:pPr>
+      <w:r>
+        <w:rPr>
+          <w:rFonts w:ascii="Arial" w:eastAsia="Arial" w:hAnsi="Arial" w:cs="Arial"/>
+          <w:b/>
+          <w:color w:val="000000"/>
+        </w:rPr>
+        <w:t xml:space="preserve">Artículo 40º. </w:t>
+      </w:r>
+      <w:r>
+        <w:rPr>
+          <w:rFonts w:ascii="Arial" w:eastAsia="Arial" w:hAnsi="Arial" w:cs="Arial"/>
+          <w:color w:val="000000"/>
+        </w:rPr>
+        <w:t xml:space="preserve">Los Trabajadores deberán someterse a todas las medidas de higiene y seguridad que prescriban las autoridades del ramo en general y en particular, a las que ordene </w:t>
+      </w:r>
+      <w:r>
+        <w:rPr>
+          <w:rFonts w:ascii="Arial" w:eastAsia="Arial" w:hAnsi="Arial" w:cs="Arial"/>
+          <w:b/>
+          <w:color w:val="000000"/>
+        </w:rPr>
+        <w:t>|NOMBRE|</w:t>
+      </w:r>
+      <w:r>
+        <w:rPr>
+          <w:rFonts w:ascii="Arial" w:eastAsia="Arial" w:hAnsi="Arial" w:cs="Arial"/>
+          <w:b/>
+          <w:color w:val="000000"/>
+        </w:rPr>
+        <w:t xml:space="preserve"> </w:t>
+      </w:r>
+      <w:r>
+        <w:rPr>
+          <w:rFonts w:ascii="Arial" w:eastAsia="Arial" w:hAnsi="Arial" w:cs="Arial"/>
+          <w:color w:val="000000"/>
+        </w:rPr>
+        <w:t>para prevención de las enfermedades y de los riesgos en el manejo de máquinas y demás elementos de trabajo, para evitar los accidentes de trabajo.</w:t>
+      </w:r>
+    </w:p>
+    <w:p>
+      <w:pPr>
+        <w:pBdr>
+          <w:top w:val="nil"/>
+          <w:left w:val="nil"/>
+          <w:bottom w:val="nil"/>
+          <w:right w:val="nil"/>
+          <w:between w:val="nil"/>
+        </w:pBdr>
+        <w:jc w:val="both"/>
+        <w:rPr>
+          <w:rFonts w:ascii="Arial" w:eastAsia="Arial" w:hAnsi="Arial" w:cs="Arial"/>
+          <w:color w:val="000000"/>
+        </w:rPr>
+      </w:pPr>
+      <w:r>
+        <w:rPr>
+          <w:rFonts w:ascii="Arial" w:eastAsia="Arial" w:hAnsi="Arial" w:cs="Arial"/>
+          <w:b/>
+          <w:color w:val="000000"/>
+        </w:rPr>
+        <w:t xml:space="preserve">Artículo 41º. </w:t>
+      </w:r>
+      <w:r>
+        <w:rPr>
+          <w:rFonts w:ascii="Arial" w:eastAsia="Arial" w:hAnsi="Arial" w:cs="Arial"/>
+          <w:color w:val="000000"/>
+        </w:rPr>
+        <w:t>En caso de accidente de trabajo, el jefe de la respectiva dependencia, o su representante, ordenará inmediatamente la prestación de los primeros auxilios o la llamada al médico si lo tuviere, o uno particular si fuera necesario, tomará todas las demás medidas que se impongan y que se consideren necesarias para reducir al mínimo las consecuencias del accidente, reportando el mismo en los términos establecidos en el decreto 1295 de 1.994 ante la EPS y la ARL.</w:t>
+      </w:r>
+    </w:p>
+    <w:p>
+      <w:pPr>
+        <w:pBdr>
+          <w:top w:val="nil"/>
+          <w:left w:val="nil"/>
+          <w:bottom w:val="nil"/>
+          <w:right w:val="nil"/>
+          <w:between w:val="nil"/>
+        </w:pBdr>
+        <w:jc w:val="both"/>
+        <w:rPr>
+          <w:rFonts w:ascii="Arial" w:eastAsia="Arial" w:hAnsi="Arial" w:cs="Arial"/>
+          <w:color w:val="000000"/>
+        </w:rPr>
+      </w:pPr>
+      <w:r>
+        <w:rPr>
+          <w:rFonts w:ascii="Arial" w:eastAsia="Arial" w:hAnsi="Arial" w:cs="Arial"/>
+          <w:b/>
+          <w:color w:val="000000"/>
+        </w:rPr>
+        <w:t xml:space="preserve">Artículo 42º. </w:t>
+      </w:r>
+      <w:r>
+        <w:rPr>
+          <w:rFonts w:ascii="Arial" w:eastAsia="Arial" w:hAnsi="Arial" w:cs="Arial"/>
+          <w:color w:val="000000"/>
+        </w:rPr>
+        <w:t>En caso de accidente no mortal, aún el más leve o de apariencia insignificante, el Trabajador lo comunicará inmediatamente al jefe del Área o quien haga sus veces, para que estos procuren los primeros auxilios, prevea la asistencia médica y tratamiento oportuno y den cumplimiento a lo previsto en el artículo 220 del Código Sustantivo del Trabajo. El médico continuará el tratamiento respectivo e indicará las consecuencias del accidente y la fecha en que cese la incapacidad.</w:t>
+      </w:r>
+    </w:p>
+    <w:p>
+      <w:pPr>
+        <w:pBdr>
+          <w:top w:val="nil"/>
+          <w:left w:val="nil"/>
+          <w:bottom w:val="nil"/>
+          <w:right w:val="nil"/>
+          <w:between w:val="nil"/>
+        </w:pBdr>
+        <w:jc w:val="both"/>
+        <w:rPr>
+          <w:rFonts w:ascii="Arial" w:eastAsia="Arial" w:hAnsi="Arial" w:cs="Arial"/>
+          <w:color w:val="000000"/>
+        </w:rPr>
+      </w:pPr>
+      <w:r>
+        <w:rPr>
+          <w:rFonts w:ascii="Arial" w:eastAsia="Arial" w:hAnsi="Arial" w:cs="Arial"/>
+          <w:b/>
+          <w:color w:val="000000"/>
+        </w:rPr>
+        <w:t xml:space="preserve">Artículo 43º. </w:t>
+      </w:r>
+      <w:r>
+        <w:rPr>
+          <w:rFonts w:ascii="Arial" w:eastAsia="Arial" w:hAnsi="Arial" w:cs="Arial"/>
+          <w:color w:val="000000"/>
+        </w:rPr>
+        <w:t xml:space="preserve">En los casos que un accidente de trabajo haya sido provocado deliberadamente o por culpa grave de la víctima, </w:t>
+      </w:r>
+      <w:r>
+        <w:rPr>
+          <w:rFonts w:ascii="Arial" w:eastAsia="Arial" w:hAnsi="Arial" w:cs="Arial"/>
+          <w:b/>
+          <w:color w:val="000000"/>
+        </w:rPr>
+        <w:t>|NOMBRE|</w:t>
+      </w:r>
+      <w:r>
+        <w:rPr>
+          <w:rFonts w:ascii="Arial" w:eastAsia="Arial" w:hAnsi="Arial" w:cs="Arial"/>
+          <w:b/>
+          <w:color w:val="000000"/>
+        </w:rPr>
+        <w:t xml:space="preserve"> </w:t>
+      </w:r>
+      <w:r>
+        <w:rPr>
+          <w:rFonts w:ascii="Arial" w:eastAsia="Arial" w:hAnsi="Arial" w:cs="Arial"/>
+          <w:bCs/>
+          <w:color w:val="000000"/>
+        </w:rPr>
+        <w:t>previo al cumplimiento del protocolo que esté determinado, revisara con el procedimiento disciplinario respectivo la falta en que haya incurrido el trabajador.</w:t>
+      </w:r>
+      <w:r>
+        <w:rPr>
+          <w:rFonts w:ascii="Arial" w:eastAsia="Arial" w:hAnsi="Arial" w:cs="Arial"/>
+          <w:b/>
+          <w:color w:val="000000"/>
+        </w:rPr>
+        <w:t xml:space="preserve"> </w:t>
+      </w:r>
+    </w:p>
+    <w:p>
+      <w:pPr>
+        <w:pBdr>
+          <w:top w:val="nil"/>
+          <w:left w:val="nil"/>
+          <w:bottom w:val="nil"/>
+          <w:right w:val="nil"/>
+          <w:between w:val="nil"/>
+        </w:pBdr>
+        <w:jc w:val="both"/>
+        <w:rPr>
+          <w:rFonts w:ascii="Arial" w:eastAsia="Arial" w:hAnsi="Arial" w:cs="Arial"/>
+          <w:color w:val="FF0000"/>
+        </w:rPr>
+      </w:pPr>
+      <w:r>
+        <w:rPr>
+          <w:rFonts w:ascii="Arial" w:eastAsia="Arial" w:hAnsi="Arial" w:cs="Arial"/>
+          <w:bCs/>
+          <w:color w:val="000000"/>
+        </w:rPr>
+        <w:t>Asimismo,</w:t>
+      </w:r>
+      <w:r>
+        <w:rPr>
+          <w:rFonts w:ascii="Arial" w:eastAsia="Arial" w:hAnsi="Arial" w:cs="Arial"/>
+          <w:b/>
+          <w:color w:val="000000"/>
+        </w:rPr>
+        <w:t xml:space="preserve"> </w:t>
+      </w:r>
+      <w:r>
+        <w:rPr>
+          <w:rFonts w:ascii="Arial" w:eastAsia="Arial" w:hAnsi="Arial" w:cs="Arial"/>
+          <w:b/>
+          <w:color w:val="000000"/>
+        </w:rPr>
+        <w:t>|NOMBRE|</w:t>
+      </w:r>
+      <w:r>
+        <w:rPr>
+          <w:rFonts w:ascii="Arial" w:eastAsia="Arial" w:hAnsi="Arial" w:cs="Arial"/>
+          <w:color w:val="000000"/>
+        </w:rPr>
+        <w:t xml:space="preserve"> no responderá de la agravación que se presente en las lesiones o perturbaciones causadas por cualquier accidente, por razón de no haber dado el Trabajador el aviso oportuno correspondiente o haberlo demorado sin justa causa. En caso de recibir extemporáneamente un aviso de accidente de trabajo los responsables reportarán inmediatamente en los términos del decreto 1295 del 1994 a la ARL Y EPS y </w:t>
+      </w:r>
+      <w:r>
+        <w:rPr>
+          <w:rFonts w:ascii="Arial" w:eastAsia="Arial" w:hAnsi="Arial" w:cs="Arial"/>
+          <w:color w:val="000000"/>
+        </w:rPr>
         <w:lastRenderedPageBreak/>
-        <w:t xml:space="preserve">Parágrafo: </w:t>
-      </w:r>
-      <w:r>
-        <w:rPr>
-          <w:rFonts w:ascii="Arial" w:eastAsia="Arial" w:hAnsi="Arial" w:cs="Arial"/>
-          <w:color w:val="000000"/>
-        </w:rPr>
-        <w:t xml:space="preserve">Se establece como una falta grave, el incumplimiento por parte del Trabajador de las instrucciones, reglamentos y determinaciones de prevención de riesgos, adoptados en forma general o específica, y que se encuentren dentro del Sistema de Gestión de Seguridad y Salud en el Trabajo de </w:t>
-      </w:r>
-      <w:r>
-        <w:rPr>
-          <w:rFonts w:ascii="Arial" w:eastAsia="Arial" w:hAnsi="Arial" w:cs="Arial"/>
-          <w:b/>
-          <w:color w:val="000000"/>
-        </w:rPr>
-        <w:t>|NOMBRE|</w:t>
-      </w:r>
-    </w:p>
-    <w:p>
-      <w:pPr>
-        <w:pBdr>
-          <w:top w:val="nil"/>
-          <w:left w:val="nil"/>
-          <w:bottom w:val="nil"/>
-          <w:right w:val="nil"/>
-          <w:between w:val="nil"/>
-        </w:pBdr>
-        <w:jc w:val="both"/>
-        <w:rPr>
-          <w:rFonts w:ascii="Arial" w:eastAsia="Arial" w:hAnsi="Arial" w:cs="Arial"/>
-          <w:color w:val="000000"/>
-        </w:rPr>
-      </w:pPr>
-      <w:r>
-        <w:rPr>
-          <w:rFonts w:ascii="Arial" w:eastAsia="Arial" w:hAnsi="Arial" w:cs="Arial"/>
-          <w:b/>
-          <w:color w:val="000000"/>
-        </w:rPr>
-        <w:t xml:space="preserve">Artículo 40º. </w:t>
-      </w:r>
-      <w:r>
-        <w:rPr>
-          <w:rFonts w:ascii="Arial" w:eastAsia="Arial" w:hAnsi="Arial" w:cs="Arial"/>
-          <w:color w:val="000000"/>
-        </w:rPr>
-        <w:t xml:space="preserve">Los Trabajadores deberán someterse a todas las medidas de higiene y seguridad que prescriban las autoridades del ramo en general y en particular, a las que ordene </w:t>
-      </w:r>
-      <w:r>
-        <w:rPr>
-          <w:rFonts w:ascii="Arial" w:eastAsia="Arial" w:hAnsi="Arial" w:cs="Arial"/>
-          <w:b/>
-          <w:color w:val="000000"/>
-        </w:rPr>
-        <w:t>|NOMBRE|</w:t>
-      </w:r>
-      <w:r>
-        <w:rPr>
-          <w:rFonts w:ascii="Arial" w:eastAsia="Arial" w:hAnsi="Arial" w:cs="Arial"/>
-          <w:b/>
-          <w:color w:val="000000"/>
-        </w:rPr>
-        <w:t xml:space="preserve"> </w:t>
-      </w:r>
-      <w:r>
-        <w:rPr>
-          <w:rFonts w:ascii="Arial" w:eastAsia="Arial" w:hAnsi="Arial" w:cs="Arial"/>
-          <w:color w:val="000000"/>
-        </w:rPr>
-        <w:t>para prevención de las enfermedades y de los riesgos en el manejo de máquinas y demás elementos de trabajo, para evitar los accidentes de trabajo.</w:t>
-      </w:r>
-    </w:p>
-    <w:p>
-      <w:pPr>
-        <w:pBdr>
-          <w:top w:val="nil"/>
-          <w:left w:val="nil"/>
-          <w:bottom w:val="nil"/>
-          <w:right w:val="nil"/>
-          <w:between w:val="nil"/>
-        </w:pBdr>
-        <w:jc w:val="both"/>
-        <w:rPr>
-          <w:rFonts w:ascii="Arial" w:eastAsia="Arial" w:hAnsi="Arial" w:cs="Arial"/>
-          <w:color w:val="000000"/>
-        </w:rPr>
-      </w:pPr>
-      <w:r>
-        <w:rPr>
-          <w:rFonts w:ascii="Arial" w:eastAsia="Arial" w:hAnsi="Arial" w:cs="Arial"/>
-          <w:b/>
-          <w:color w:val="000000"/>
-        </w:rPr>
-        <w:t xml:space="preserve">Artículo 41º. </w:t>
-      </w:r>
-      <w:r>
-        <w:rPr>
-          <w:rFonts w:ascii="Arial" w:eastAsia="Arial" w:hAnsi="Arial" w:cs="Arial"/>
-          <w:color w:val="000000"/>
-        </w:rPr>
-        <w:t>En caso de accidente de trabajo, el jefe de la respectiva dependencia, o su representante, ordenará inmediatamente la prestación de los primeros auxilios o la llamada al médico si lo tuviere, o uno particular si fuera necesario, tomará todas las demás medidas que se impongan y que se consideren necesarias para reducir al mínimo las consecuencias del accidente, reportando el mismo en los términos establecidos en el decreto 1295 de 1.994 ante la EPS y la ARL.</w:t>
-      </w:r>
-    </w:p>
-    <w:p>
-      <w:pPr>
-        <w:pBdr>
-          <w:top w:val="nil"/>
-          <w:left w:val="nil"/>
-          <w:bottom w:val="nil"/>
-          <w:right w:val="nil"/>
-          <w:between w:val="nil"/>
-        </w:pBdr>
-        <w:jc w:val="both"/>
-        <w:rPr>
-          <w:rFonts w:ascii="Arial" w:eastAsia="Arial" w:hAnsi="Arial" w:cs="Arial"/>
-          <w:color w:val="000000"/>
-        </w:rPr>
-      </w:pPr>
-      <w:r>
-        <w:rPr>
-          <w:rFonts w:ascii="Arial" w:eastAsia="Arial" w:hAnsi="Arial" w:cs="Arial"/>
-          <w:b/>
-          <w:color w:val="000000"/>
-        </w:rPr>
-        <w:t xml:space="preserve">Artículo 42º. </w:t>
-      </w:r>
-      <w:r>
-        <w:rPr>
-          <w:rFonts w:ascii="Arial" w:eastAsia="Arial" w:hAnsi="Arial" w:cs="Arial"/>
-          <w:color w:val="000000"/>
-        </w:rPr>
-        <w:t>En caso de accidente no mortal, aún el más leve o de apariencia insignificante, el Trabajador lo comunicará inmediatamente al jefe del Área o quien haga sus veces, para que estos procuren los primeros auxilios, prevea la asistencia médica y tratamiento oportuno y den cumplimiento a lo previsto en el artículo 220 del Código Sustantivo del Trabajo. El médico continuará el tratamiento respectivo e indicará las consecuencias del accidente y la fecha en que cese la incapacidad.</w:t>
-      </w:r>
-    </w:p>
-    <w:p>
-      <w:pPr>
-        <w:pBdr>
-          <w:top w:val="nil"/>
-          <w:left w:val="nil"/>
-          <w:bottom w:val="nil"/>
-          <w:right w:val="nil"/>
-          <w:between w:val="nil"/>
-        </w:pBdr>
-        <w:jc w:val="both"/>
-        <w:rPr>
-          <w:rFonts w:ascii="Arial" w:eastAsia="Arial" w:hAnsi="Arial" w:cs="Arial"/>
-          <w:color w:val="000000"/>
-        </w:rPr>
-      </w:pPr>
-      <w:r>
-        <w:rPr>
-          <w:rFonts w:ascii="Arial" w:eastAsia="Arial" w:hAnsi="Arial" w:cs="Arial"/>
-          <w:b/>
-          <w:color w:val="000000"/>
-        </w:rPr>
-        <w:t xml:space="preserve">Artículo 43º. </w:t>
-      </w:r>
-      <w:r>
-        <w:rPr>
-          <w:rFonts w:ascii="Arial" w:eastAsia="Arial" w:hAnsi="Arial" w:cs="Arial"/>
-          <w:color w:val="000000"/>
-        </w:rPr>
-        <w:t xml:space="preserve">En los casos que un accidente de trabajo haya sido provocado deliberadamente o por culpa grave de la víctima, </w:t>
-      </w:r>
-      <w:r>
-        <w:rPr>
-          <w:rFonts w:ascii="Arial" w:eastAsia="Arial" w:hAnsi="Arial" w:cs="Arial"/>
-          <w:b/>
-          <w:color w:val="000000"/>
-        </w:rPr>
-        <w:t>|NOMBRE|</w:t>
-      </w:r>
-      <w:r>
-        <w:rPr>
-          <w:rFonts w:ascii="Arial" w:eastAsia="Arial" w:hAnsi="Arial" w:cs="Arial"/>
-          <w:b/>
-          <w:color w:val="000000"/>
-        </w:rPr>
-        <w:t xml:space="preserve"> </w:t>
-      </w:r>
-      <w:r>
-        <w:rPr>
-          <w:rFonts w:ascii="Arial" w:eastAsia="Arial" w:hAnsi="Arial" w:cs="Arial"/>
-          <w:bCs/>
-          <w:color w:val="000000"/>
-        </w:rPr>
-        <w:t>previo al cumplimiento del protocolo que esté determinado, revisara con el procedimiento disciplinario respectivo la falta en que haya incurrido el trabajador.</w:t>
-      </w:r>
-      <w:r>
-        <w:rPr>
-          <w:rFonts w:ascii="Arial" w:eastAsia="Arial" w:hAnsi="Arial" w:cs="Arial"/>
-          <w:b/>
-          <w:color w:val="000000"/>
-        </w:rPr>
-        <w:t xml:space="preserve"> </w:t>
-      </w:r>
-    </w:p>
-    <w:p>
-      <w:pPr>
-        <w:pBdr>
-          <w:top w:val="nil"/>
-          <w:left w:val="nil"/>
-          <w:bottom w:val="nil"/>
-          <w:right w:val="nil"/>
-          <w:between w:val="nil"/>
-        </w:pBdr>
-        <w:jc w:val="both"/>
-        <w:rPr>
-          <w:rFonts w:ascii="Arial" w:eastAsia="Arial" w:hAnsi="Arial" w:cs="Arial"/>
-          <w:color w:val="FF0000"/>
-        </w:rPr>
-      </w:pPr>
-      <w:r>
-        <w:rPr>
-          <w:rFonts w:ascii="Arial" w:eastAsia="Arial" w:hAnsi="Arial" w:cs="Arial"/>
-          <w:bCs/>
-          <w:color w:val="000000"/>
-        </w:rPr>
-        <w:t>Asimismo,</w:t>
-      </w:r>
-      <w:r>
-        <w:rPr>
-          <w:rFonts w:ascii="Arial" w:eastAsia="Arial" w:hAnsi="Arial" w:cs="Arial"/>
-          <w:b/>
-          <w:color w:val="000000"/>
-        </w:rPr>
-        <w:t xml:space="preserve"> </w:t>
-      </w:r>
-      <w:r>
-        <w:rPr>
-          <w:rFonts w:ascii="Arial" w:eastAsia="Arial" w:hAnsi="Arial" w:cs="Arial"/>
-          <w:b/>
-          <w:color w:val="000000"/>
-        </w:rPr>
-        <w:t>|NOMBRE|</w:t>
-      </w:r>
-      <w:r>
-        <w:rPr>
-          <w:rFonts w:ascii="Arial" w:eastAsia="Arial" w:hAnsi="Arial" w:cs="Arial"/>
-          <w:color w:val="000000"/>
-        </w:rPr>
-        <w:t xml:space="preserve"> no responderá de la agravación que se presente en las lesiones o perturbaciones causadas por cualquier accidente, por razón de no haber dado el Trabajador el aviso oportuno correspondiente o haberlo demorado sin justa causa. En caso de recibir extemporáneamente un aviso de accidente de trabajo los responsables reportarán inmediatamente en los términos del decreto 1295 del 1994 a la ARL Y EPS y simultáneamente se iniciará una investigación disciplinaria al Trabajador para determinar </w:t>
-      </w:r>
-      <w:r>
-        <w:rPr>
-          <w:rFonts w:ascii="Arial" w:eastAsia="Arial" w:hAnsi="Arial" w:cs="Arial"/>
-          <w:color w:val="000000"/>
-        </w:rPr>
-        <w:lastRenderedPageBreak/>
-        <w:t>las causas del no aviso oportuno y se aplicarán las sanciones correspondientes del presente reglamento.</w:t>
+        <w:t>simultáneamente se iniciará una investigación disciplinaria al Trabajador para determinar las causas del no aviso oportuno y se aplicarán las sanciones correspondientes del presente reglamento.</w:t>
       </w:r>
       <w:r>
         <w:rPr>

</xml_diff>